<commit_message>
Elkin Ruiz 2022-11-16 Actualizacion Modelo relacional Seguridad
</commit_message>
<xml_diff>
--- a/Evidencias Sprint 0.docx
+++ b/Evidencias Sprint 0.docx
@@ -209,10 +209,10 @@
           <w:lang w:eastAsia="es-CO"/>
         </w:rPr>
         <w:drawing>
-          <wp:inline distT="0" distB="0" distL="0" distR="0" wp14:anchorId="5EBC0CB1" wp14:editId="5E105494">
-            <wp:extent cx="5612130" cy="1925955"/>
+          <wp:inline distT="0" distB="0" distL="0" distR="0" wp14:anchorId="10C91454" wp14:editId="4FB6B408">
+            <wp:extent cx="5612130" cy="2842260"/>
             <wp:effectExtent l="0" t="0" r="7620" b="0"/>
-            <wp:docPr id="2" name="Imagen 2"/>
+            <wp:docPr id="11" name="Imagen 11"/>
             <wp:cNvGraphicFramePr>
               <a:graphicFrameLocks xmlns:a="http://schemas.openxmlformats.org/drawingml/2006/main" noChangeAspect="1"/>
             </wp:cNvGraphicFramePr>
@@ -232,7 +232,7 @@
                   <pic:spPr>
                     <a:xfrm>
                       <a:off x="0" y="0"/>
-                      <a:ext cx="5612130" cy="1925955"/>
+                      <a:ext cx="5612130" cy="2842260"/>
                     </a:xfrm>
                     <a:prstGeom prst="rect">
                       <a:avLst/>
@@ -244,6 +244,8 @@
           </wp:inline>
         </w:drawing>
       </w:r>
+      <w:bookmarkStart w:id="0" w:name="_GoBack"/>
+      <w:bookmarkEnd w:id="0"/>
     </w:p>
     <w:p>
       <w:pPr>
@@ -277,6 +279,7 @@
           <w:noProof/>
           <w:lang w:eastAsia="es-CO"/>
         </w:rPr>
+        <w:lastRenderedPageBreak/>
         <w:drawing>
           <wp:inline distT="0" distB="0" distL="0" distR="0" wp14:anchorId="43295F71" wp14:editId="1A77BD1A">
             <wp:extent cx="4276009" cy="2555542"/>
@@ -329,7 +332,6 @@
           <w:sz w:val="28"/>
           <w:szCs w:val="28"/>
         </w:rPr>
-        <w:lastRenderedPageBreak/>
         <w:t>Diseño de Vistas</w:t>
       </w:r>
     </w:p>
@@ -408,6 +410,7 @@
           <w:noProof/>
           <w:lang w:eastAsia="es-CO"/>
         </w:rPr>
+        <w:lastRenderedPageBreak/>
         <w:drawing>
           <wp:inline distT="0" distB="0" distL="0" distR="0" wp14:anchorId="390CE25E" wp14:editId="08250D66">
             <wp:extent cx="5612130" cy="3195320"/>
@@ -459,7 +462,6 @@
           <w:noProof/>
           <w:lang w:eastAsia="es-CO"/>
         </w:rPr>
-        <w:lastRenderedPageBreak/>
         <w:drawing>
           <wp:inline distT="0" distB="0" distL="0" distR="0" wp14:anchorId="2A5F5363" wp14:editId="74077780">
             <wp:extent cx="5612130" cy="3190875"/>
@@ -511,6 +513,7 @@
           <w:noProof/>
           <w:lang w:eastAsia="es-CO"/>
         </w:rPr>
+        <w:lastRenderedPageBreak/>
         <w:drawing>
           <wp:inline distT="0" distB="0" distL="0" distR="0" wp14:anchorId="4134CAA7" wp14:editId="63BE51C8">
             <wp:extent cx="5612130" cy="3233420"/>
@@ -562,7 +565,6 @@
           <w:noProof/>
           <w:lang w:eastAsia="es-CO"/>
         </w:rPr>
-        <w:lastRenderedPageBreak/>
         <w:drawing>
           <wp:inline distT="0" distB="0" distL="0" distR="0" wp14:anchorId="1A40D5B1" wp14:editId="073A9EDB">
             <wp:extent cx="5612130" cy="3204845"/>
@@ -614,6 +616,7 @@
           <w:noProof/>
           <w:lang w:eastAsia="es-CO"/>
         </w:rPr>
+        <w:lastRenderedPageBreak/>
         <w:drawing>
           <wp:inline distT="0" distB="0" distL="0" distR="0" wp14:anchorId="25C4893B" wp14:editId="405FC497">
             <wp:extent cx="5612130" cy="3171825"/>
@@ -665,7 +668,6 @@
           <w:noProof/>
           <w:lang w:eastAsia="es-CO"/>
         </w:rPr>
-        <w:lastRenderedPageBreak/>
         <w:drawing>
           <wp:inline distT="0" distB="0" distL="0" distR="0" wp14:anchorId="71215A4F" wp14:editId="0981B00D">
             <wp:extent cx="5612130" cy="3156585"/>
@@ -717,6 +719,7 @@
           <w:noProof/>
           <w:lang w:eastAsia="es-CO"/>
         </w:rPr>
+        <w:lastRenderedPageBreak/>
         <w:drawing>
           <wp:inline distT="0" distB="0" distL="0" distR="0" wp14:anchorId="36F2FB5A" wp14:editId="624C0222">
             <wp:extent cx="5612130" cy="3220720"/>
@@ -753,8 +756,6 @@
           </wp:inline>
         </w:drawing>
       </w:r>
-      <w:bookmarkStart w:id="0" w:name="_GoBack"/>
-      <w:bookmarkEnd w:id="0"/>
     </w:p>
     <w:sectPr>
       <w:pgSz w:w="12240" w:h="15840"/>

</xml_diff>